<commit_message>
Fixed a little error in Sprint 4 documentation
</commit_message>
<xml_diff>
--- a/Documentation/4Planificacion/Sprint4/Sprint 4.docx
+++ b/Documentation/4Planificacion/Sprint4/Sprint 4.docx
@@ -546,7 +546,7 @@
           <w:szCs w:val="36"/>
           <w:rtl w:val="0"/>
         </w:rPr>
-        <w:t xml:space="preserve">v1.0</w:t>
+        <w:t xml:space="preserve">v1.1</w:t>
       </w:r>
     </w:p>
     <w:p>
@@ -1037,23 +1037,34 @@
       <w:pPr>
         <w:ind w:left="708.6614173228347" w:firstLine="0"/>
         <w:contextualSpacing w:val="0"/>
-        <w:rPr/>
+        <w:rPr>
+          <w:rFonts w:ascii="Playfair Display" w:cs="Playfair Display" w:eastAsia="Playfair Display" w:hAnsi="Playfair Display"/>
+        </w:rPr>
       </w:pPr>
       <w:r>
         <w:rPr>
           <w:rtl w:val="0"/>
         </w:rPr>
         <w:tab/>
+      </w:r>
+      <w:r>
+        <w:rPr>
+          <w:rFonts w:ascii="Playfair Display" w:cs="Playfair Display" w:eastAsia="Playfair Display" w:hAnsi="Playfair Display"/>
+          <w:rtl w:val="0"/>
+        </w:rPr>
         <w:t xml:space="preserve">De la parte de Pruebas con JUnit y la documentación que esto conlleva se encargará el equipo al completo.</w:t>
       </w:r>
     </w:p>
     <w:p>
       <w:pPr>
         <w:contextualSpacing w:val="0"/>
-        <w:rPr/>
-      </w:pPr>
-      <w:r>
-        <w:rPr>
+        <w:rPr>
+          <w:rFonts w:ascii="Playfair Display" w:cs="Playfair Display" w:eastAsia="Playfair Display" w:hAnsi="Playfair Display"/>
+        </w:rPr>
+      </w:pPr>
+      <w:r>
+        <w:rPr>
+          <w:rFonts w:ascii="Playfair Display" w:cs="Playfair Display" w:eastAsia="Playfair Display" w:hAnsi="Playfair Display"/>
           <w:rtl w:val="0"/>
         </w:rPr>
         <w:tab/>
@@ -1068,10 +1079,13 @@
     <w:p>
       <w:pPr>
         <w:contextualSpacing w:val="0"/>
-        <w:rPr/>
-      </w:pPr>
-      <w:r>
-        <w:rPr>
+        <w:rPr>
+          <w:rFonts w:ascii="Playfair Display" w:cs="Playfair Display" w:eastAsia="Playfair Display" w:hAnsi="Playfair Display"/>
+        </w:rPr>
+      </w:pPr>
+      <w:r>
+        <w:rPr>
+          <w:rFonts w:ascii="Playfair Display" w:cs="Playfair Display" w:eastAsia="Playfair Display" w:hAnsi="Playfair Display"/>
           <w:rtl w:val="0"/>
         </w:rPr>
         <w:tab/>

</xml_diff>